<commit_message>
yah stuff holt do
</commit_message>
<xml_diff>
--- a/docs/lyaton/Abstract.docx
+++ b/docs/lyaton/Abstract.docx
@@ -6,13 +6,13 @@
       <w:pPr>
         <w:pStyle w:val="Titel"/>
         <w:rPr>
-          <w:rFonts w:eastAsia="Times New Roman"/>
           <w:lang w:eastAsia="de-AT"/>
         </w:rPr>
       </w:pPr>
-      <w:r>
-        <w:rPr>
-          <w:rFonts w:eastAsia="Times New Roman"/>
+      <w:bookmarkStart w:id="0" w:name="_GoBack"/>
+      <w:bookmarkEnd w:id="0"/>
+      <w:r>
+        <w:rPr>
           <w:lang w:eastAsia="de-AT"/>
         </w:rPr>
         <w:t>Abstract</w:t>
@@ -47,7 +47,7 @@
         </w:tabs>
         <w:spacing w:after="0" w:line="240" w:lineRule="auto"/>
         <w:rPr>
-          <w:rFonts w:eastAsia="Times New Roman" w:cs="Courier New"/>
+          <w:rFonts w:cs="Courier New"/>
           <w:color w:val="000000"/>
           <w:sz w:val="24"/>
           <w:szCs w:val="24"/>
@@ -56,17 +56,37 @@
       </w:pPr>
       <w:r>
         <w:rPr>
-          <w:rFonts w:eastAsia="Times New Roman" w:cs="Courier New"/>
-          <w:color w:val="000000"/>
-          <w:sz w:val="24"/>
-          <w:szCs w:val="24"/>
-          <w:lang w:eastAsia="de-AT"/>
-        </w:rPr>
-        <w:t xml:space="preserve">Mit den immer größer werdenden Anforderungen an die Netzwerktechnik ist es zur Herausforderung geworden, den Überblick in einem Netzwerk zu behalten. Große Firmen wie z.B. Cisco und HP bieten Lösungen für dieses Problem, </w:t>
-      </w:r>
-      <w:r>
-        <w:rPr>
-          <w:rFonts w:eastAsia="Times New Roman" w:cs="Courier New"/>
+          <w:rFonts w:cs="Courier New"/>
+          <w:color w:val="000000"/>
+          <w:sz w:val="24"/>
+          <w:szCs w:val="24"/>
+          <w:lang w:eastAsia="de-AT"/>
+        </w:rPr>
+        <w:t xml:space="preserve">Mit den immer größer werdenden Anforderungen an die Netzwerktechnik ist es zur Herausforderung geworden, in einem Netzwerk den Überblick zu behalten. Große Firmen wie z.B. Cisco </w:t>
+      </w:r>
+      <w:r>
+        <w:rPr>
+          <w:rFonts w:cs="Courier New"/>
+          <w:color w:val="000000"/>
+          <w:sz w:val="24"/>
+          <w:szCs w:val="24"/>
+          <w:lang w:eastAsia="de-AT"/>
+        </w:rPr>
+        <w:t>oder</w:t>
+      </w:r>
+      <w:r>
+        <w:rPr>
+          <w:rFonts w:cs="Courier New"/>
+          <w:color w:val="000000"/>
+          <w:sz w:val="24"/>
+          <w:szCs w:val="24"/>
+          <w:lang w:eastAsia="de-AT"/>
+        </w:rPr>
+        <w:t xml:space="preserve"> HP bieten Lösungen für dieses Problem, </w:t>
+      </w:r>
+      <w:r>
+        <w:rPr>
+          <w:rFonts w:cs="Courier New"/>
           <w:color w:val="000000"/>
           <w:sz w:val="24"/>
           <w:szCs w:val="24"/>
@@ -76,27 +96,27 @@
       </w:r>
       <w:r>
         <w:rPr>
-          <w:rFonts w:eastAsia="Times New Roman" w:cs="Courier New"/>
-          <w:color w:val="000000"/>
-          <w:sz w:val="24"/>
-          <w:szCs w:val="24"/>
-          <w:lang w:eastAsia="de-AT"/>
-        </w:rPr>
-        <w:t>ein Vermögen. Es gibt aber</w:t>
-      </w:r>
-      <w:r>
-        <w:rPr>
-          <w:rFonts w:eastAsia="Times New Roman" w:cs="Courier New"/>
-          <w:color w:val="000000"/>
-          <w:sz w:val="24"/>
-          <w:szCs w:val="24"/>
-          <w:lang w:eastAsia="de-AT"/>
-        </w:rPr>
-        <w:t xml:space="preserve"> auch einige kostenlose Produkte, </w:t>
-      </w:r>
-      <w:r>
-        <w:rPr>
-          <w:rFonts w:eastAsia="Times New Roman" w:cs="Courier New"/>
+          <w:rFonts w:cs="Courier New"/>
+          <w:color w:val="000000"/>
+          <w:sz w:val="24"/>
+          <w:szCs w:val="24"/>
+          <w:lang w:eastAsia="de-AT"/>
+        </w:rPr>
+        <w:t xml:space="preserve">ein Vermögen. Es gibt </w:t>
+      </w:r>
+      <w:r>
+        <w:rPr>
+          <w:rFonts w:cs="Courier New"/>
+          <w:color w:val="000000"/>
+          <w:sz w:val="24"/>
+          <w:szCs w:val="24"/>
+          <w:lang w:eastAsia="de-AT"/>
+        </w:rPr>
+        <w:t xml:space="preserve">auch einige kostenlose Produkte, </w:t>
+      </w:r>
+      <w:r>
+        <w:rPr>
+          <w:rFonts w:cs="Courier New"/>
           <w:color w:val="000000"/>
           <w:sz w:val="24"/>
           <w:szCs w:val="24"/>
@@ -107,11 +127,10 @@
       <w:proofErr w:type="spellStart"/>
       <w:r>
         <w:rPr>
-          <w:rFonts w:eastAsia="Times New Roman" w:cs="Courier New"/>
-          <w:color w:val="000000"/>
-          <w:sz w:val="24"/>
-          <w:szCs w:val="24"/>
-          <w:u w:val="single"/>
+          <w:rFonts w:cs="Courier New"/>
+          <w:color w:val="000000"/>
+          <w:sz w:val="24"/>
+          <w:szCs w:val="24"/>
           <w:lang w:eastAsia="de-AT"/>
         </w:rPr>
         <w:t>Nagios</w:t>
@@ -119,47 +138,147 @@
       <w:proofErr w:type="spellEnd"/>
       <w:r>
         <w:rPr>
-          <w:rFonts w:eastAsia="Times New Roman" w:cs="Courier New"/>
-          <w:color w:val="000000"/>
-          <w:sz w:val="24"/>
-          <w:szCs w:val="24"/>
-          <w:lang w:eastAsia="de-AT"/>
-        </w:rPr>
-        <w:t xml:space="preserve">. Die kostenlose Variante hat jedoch einen anderen großen Nachteil, die Konfiguration. Diese ist teilweise so komplex, dass </w:t>
-      </w:r>
-      <w:r>
-        <w:rPr>
-          <w:rFonts w:eastAsia="Times New Roman" w:cs="Courier New"/>
-          <w:color w:val="000000"/>
-          <w:sz w:val="24"/>
-          <w:szCs w:val="24"/>
-          <w:lang w:eastAsia="de-AT"/>
-        </w:rPr>
-        <w:t>trotz allem</w:t>
-      </w:r>
-      <w:r>
-        <w:rPr>
-          <w:rFonts w:eastAsia="Times New Roman" w:cs="Courier New"/>
-          <w:color w:val="000000"/>
-          <w:sz w:val="24"/>
-          <w:szCs w:val="24"/>
-          <w:lang w:eastAsia="de-AT"/>
-        </w:rPr>
-        <w:t xml:space="preserve"> hohe Kosten </w:t>
-      </w:r>
-      <w:r>
-        <w:rPr>
-          <w:rFonts w:eastAsia="Times New Roman" w:cs="Courier New"/>
-          <w:color w:val="000000"/>
-          <w:sz w:val="24"/>
-          <w:szCs w:val="24"/>
-          <w:lang w:eastAsia="de-AT"/>
-        </w:rPr>
-        <w:t>entstehen, da der</w:t>
-      </w:r>
-      <w:r>
-        <w:rPr>
-          <w:rFonts w:eastAsia="Times New Roman" w:cs="Courier New"/>
+          <w:rFonts w:cs="Courier New"/>
+          <w:color w:val="000000"/>
+          <w:sz w:val="24"/>
+          <w:szCs w:val="24"/>
+          <w:lang w:eastAsia="de-AT"/>
+        </w:rPr>
+        <w:t>. Die kostenlose</w:t>
+      </w:r>
+      <w:r>
+        <w:rPr>
+          <w:rFonts w:cs="Courier New"/>
+          <w:color w:val="000000"/>
+          <w:sz w:val="24"/>
+          <w:szCs w:val="24"/>
+          <w:lang w:eastAsia="de-AT"/>
+        </w:rPr>
+        <w:t>n</w:t>
+      </w:r>
+      <w:r>
+        <w:rPr>
+          <w:rFonts w:cs="Courier New"/>
+          <w:color w:val="000000"/>
+          <w:sz w:val="24"/>
+          <w:szCs w:val="24"/>
+          <w:lang w:eastAsia="de-AT"/>
+        </w:rPr>
+        <w:t xml:space="preserve"> Variante</w:t>
+      </w:r>
+      <w:r>
+        <w:rPr>
+          <w:rFonts w:cs="Courier New"/>
+          <w:color w:val="000000"/>
+          <w:sz w:val="24"/>
+          <w:szCs w:val="24"/>
+          <w:lang w:eastAsia="de-AT"/>
+        </w:rPr>
+        <w:t>n</w:t>
+      </w:r>
+      <w:r>
+        <w:rPr>
+          <w:rFonts w:cs="Courier New"/>
+          <w:color w:val="000000"/>
+          <w:sz w:val="24"/>
+          <w:szCs w:val="24"/>
+          <w:lang w:eastAsia="de-AT"/>
+        </w:rPr>
+        <w:t xml:space="preserve"> ha</w:t>
+      </w:r>
+      <w:r>
+        <w:rPr>
+          <w:rFonts w:cs="Courier New"/>
+          <w:color w:val="000000"/>
+          <w:sz w:val="24"/>
+          <w:szCs w:val="24"/>
+          <w:lang w:eastAsia="de-AT"/>
+        </w:rPr>
+        <w:t>ben</w:t>
+      </w:r>
+      <w:r>
+        <w:rPr>
+          <w:rFonts w:cs="Courier New"/>
+          <w:color w:val="000000"/>
+          <w:sz w:val="24"/>
+          <w:szCs w:val="24"/>
+          <w:lang w:eastAsia="de-AT"/>
+        </w:rPr>
+        <w:t xml:space="preserve"> </w:t>
+      </w:r>
+      <w:r>
+        <w:rPr>
+          <w:rFonts w:cs="Courier New"/>
+          <w:color w:val="000000"/>
+          <w:sz w:val="24"/>
+          <w:szCs w:val="24"/>
+          <w:lang w:eastAsia="de-AT"/>
+        </w:rPr>
+        <w:t>oft den</w:t>
+      </w:r>
+      <w:r>
+        <w:rPr>
+          <w:rFonts w:cs="Courier New"/>
+          <w:color w:val="000000"/>
+          <w:sz w:val="24"/>
+          <w:szCs w:val="24"/>
+          <w:lang w:eastAsia="de-AT"/>
+        </w:rPr>
+        <w:t xml:space="preserve"> Nachteil</w:t>
+      </w:r>
+      <w:r>
+        <w:rPr>
+          <w:rFonts w:cs="Courier New"/>
+          <w:color w:val="000000"/>
+          <w:sz w:val="24"/>
+          <w:szCs w:val="24"/>
+          <w:lang w:eastAsia="de-AT"/>
+        </w:rPr>
+        <w:t xml:space="preserve">, dass </w:t>
+      </w:r>
+      <w:r>
+        <w:rPr>
+          <w:rFonts w:cs="Courier New"/>
+          <w:color w:val="000000"/>
+          <w:sz w:val="24"/>
+          <w:szCs w:val="24"/>
+          <w:lang w:eastAsia="de-AT"/>
+        </w:rPr>
+        <w:t>die Konfiguration s</w:t>
+      </w:r>
+      <w:r>
+        <w:rPr>
+          <w:rFonts w:cs="Courier New"/>
+          <w:color w:val="000000"/>
+          <w:sz w:val="24"/>
+          <w:szCs w:val="24"/>
+          <w:lang w:eastAsia="de-AT"/>
+        </w:rPr>
+        <w:t>ehr</w:t>
+      </w:r>
+      <w:r>
+        <w:rPr>
+          <w:rFonts w:cs="Courier New"/>
+          <w:color w:val="000000"/>
+          <w:sz w:val="24"/>
+          <w:szCs w:val="24"/>
+          <w:lang w:eastAsia="de-AT"/>
+        </w:rPr>
+        <w:t xml:space="preserve"> komplex</w:t>
+      </w:r>
+      <w:r>
+        <w:rPr>
+          <w:rFonts w:cs="Courier New"/>
+          <w:color w:val="000000"/>
+          <w:sz w:val="24"/>
+          <w:szCs w:val="24"/>
+          <w:lang w:eastAsia="de-AT"/>
+        </w:rPr>
+        <w:t xml:space="preserve"> ist. Dadurch wird der</w:t>
+      </w:r>
+      <w:r>
+        <w:rPr>
+          <w:rFonts w:cs="Courier New"/>
           <w:color w:val="000000"/>
           <w:sz w:val="24"/>
           <w:szCs w:val="24"/>
@@ -169,23 +288,23 @@
       </w:r>
       <w:r>
         <w:rPr>
-          <w:rFonts w:eastAsia="Times New Roman" w:cs="Courier New"/>
-          <w:color w:val="000000"/>
-          <w:sz w:val="24"/>
-          <w:szCs w:val="24"/>
-          <w:lang w:eastAsia="de-AT"/>
-        </w:rPr>
-        <w:t>nötig ist</w:t>
-      </w:r>
-      <w:r>
-        <w:rPr>
-          <w:rFonts w:eastAsia="Times New Roman" w:cs="Courier New"/>
-          <w:color w:val="000000"/>
-          <w:sz w:val="24"/>
-          <w:szCs w:val="24"/>
-          <w:lang w:eastAsia="de-AT"/>
-        </w:rPr>
-        <w:t>.</w:t>
+          <w:rFonts w:cs="Courier New"/>
+          <w:color w:val="000000"/>
+          <w:sz w:val="24"/>
+          <w:szCs w:val="24"/>
+          <w:lang w:eastAsia="de-AT"/>
+        </w:rPr>
+        <w:t xml:space="preserve">nötig, und es entstehen auch hier </w:t>
+      </w:r>
+      <w:r>
+        <w:rPr>
+          <w:rFonts w:cs="Courier New"/>
+          <w:color w:val="000000"/>
+          <w:sz w:val="24"/>
+          <w:szCs w:val="24"/>
+          <w:lang w:eastAsia="de-AT"/>
+        </w:rPr>
+        <w:t>hohe Kosten.</w:t>
       </w:r>
     </w:p>
     <w:p>
@@ -210,7 +329,7 @@
         </w:tabs>
         <w:spacing w:after="0" w:line="240" w:lineRule="auto"/>
         <w:rPr>
-          <w:rFonts w:eastAsia="Times New Roman" w:cs="Courier New"/>
+          <w:rFonts w:cs="Courier New"/>
           <w:sz w:val="24"/>
           <w:szCs w:val="24"/>
           <w:lang w:eastAsia="de-AT"/>
@@ -239,7 +358,7 @@
         </w:tabs>
         <w:spacing w:after="0" w:line="240" w:lineRule="auto"/>
         <w:rPr>
-          <w:rFonts w:eastAsia="Times New Roman" w:cs="Courier New"/>
+          <w:rFonts w:cs="Courier New"/>
           <w:color w:val="000000"/>
           <w:sz w:val="24"/>
           <w:szCs w:val="24"/>
@@ -275,7 +394,7 @@
         </w:tabs>
         <w:spacing w:after="0" w:line="240" w:lineRule="auto"/>
         <w:rPr>
-          <w:rFonts w:eastAsia="Times New Roman" w:cs="Courier New"/>
+          <w:rFonts w:cs="Courier New"/>
           <w:color w:val="000000"/>
           <w:sz w:val="24"/>
           <w:szCs w:val="24"/>
@@ -284,7 +403,7 @@
       </w:pPr>
       <w:r>
         <w:rPr>
-          <w:rFonts w:eastAsia="Times New Roman" w:cs="Courier New"/>
+          <w:rFonts w:cs="Courier New"/>
           <w:color w:val="000000"/>
           <w:sz w:val="24"/>
           <w:szCs w:val="24"/>
@@ -294,27 +413,47 @@
       </w:r>
       <w:r>
         <w:rPr>
-          <w:rFonts w:eastAsia="Times New Roman" w:cs="Courier New"/>
-          <w:color w:val="000000"/>
-          <w:sz w:val="24"/>
-          <w:szCs w:val="24"/>
-          <w:lang w:eastAsia="de-AT"/>
-        </w:rPr>
-        <w:t>nten Lösungen ungeeignet, da ihr Potential nicht annähernd ausgeschöpft wird</w:t>
-      </w:r>
-      <w:r>
-        <w:rPr>
-          <w:rFonts w:eastAsia="Times New Roman" w:cs="Courier New"/>
-          <w:color w:val="000000"/>
-          <w:sz w:val="24"/>
-          <w:szCs w:val="24"/>
-          <w:lang w:eastAsia="de-AT"/>
-        </w:rPr>
-        <w:t xml:space="preserve">. Diese Diplomarbeit </w:t>
-      </w:r>
-      <w:r>
-        <w:rPr>
-          <w:rFonts w:eastAsia="Times New Roman" w:cs="Courier New"/>
+          <w:rFonts w:cs="Courier New"/>
+          <w:color w:val="000000"/>
+          <w:sz w:val="24"/>
+          <w:szCs w:val="24"/>
+          <w:lang w:eastAsia="de-AT"/>
+        </w:rPr>
+        <w:t>nten professionellen Lösungen nicht gut geeignet, da ihr Potential nicht annähernd ausgeschöpft wird</w:t>
+      </w:r>
+      <w:r>
+        <w:rPr>
+          <w:rFonts w:cs="Courier New"/>
+          <w:color w:val="000000"/>
+          <w:sz w:val="24"/>
+          <w:szCs w:val="24"/>
+          <w:lang w:eastAsia="de-AT"/>
+        </w:rPr>
+        <w:t xml:space="preserve">. </w:t>
+      </w:r>
+      <w:r>
+        <w:rPr>
+          <w:rFonts w:cs="Courier New"/>
+          <w:color w:val="000000"/>
+          <w:sz w:val="24"/>
+          <w:szCs w:val="24"/>
+          <w:lang w:eastAsia="de-AT"/>
+        </w:rPr>
+        <w:t>Unsere</w:t>
+      </w:r>
+      <w:r>
+        <w:rPr>
+          <w:rFonts w:cs="Courier New"/>
+          <w:color w:val="000000"/>
+          <w:sz w:val="24"/>
+          <w:szCs w:val="24"/>
+          <w:lang w:eastAsia="de-AT"/>
+        </w:rPr>
+        <w:t xml:space="preserve"> Diplomarbeit </w:t>
+      </w:r>
+      <w:r>
+        <w:rPr>
+          <w:rFonts w:cs="Courier New"/>
           <w:color w:val="000000"/>
           <w:sz w:val="24"/>
           <w:szCs w:val="24"/>
@@ -324,17 +463,37 @@
       </w:r>
       <w:r>
         <w:rPr>
-          <w:rFonts w:eastAsia="Times New Roman" w:cs="Courier New"/>
-          <w:color w:val="000000"/>
-          <w:sz w:val="24"/>
-          <w:szCs w:val="24"/>
-          <w:lang w:eastAsia="de-AT"/>
-        </w:rPr>
-        <w:t xml:space="preserve"> das Ziel, eine kompakte Lösung zu entwickeln, die kleine Netzwerke (max. 50 Netzwerkgeräte) überwachen kann. Zum Beispiel,</w:t>
-      </w:r>
-      <w:r>
-        <w:rPr>
-          <w:rFonts w:eastAsia="Times New Roman" w:cs="Courier New"/>
+          <w:rFonts w:cs="Courier New"/>
+          <w:color w:val="000000"/>
+          <w:sz w:val="24"/>
+          <w:szCs w:val="24"/>
+          <w:lang w:eastAsia="de-AT"/>
+        </w:rPr>
+        <w:t xml:space="preserve"> das Ziel, eine kompakte Lösung zu entwickeln, die kleine Netzwerke (max. 50 Netzwerkgeräte) überwachen kann</w:t>
+      </w:r>
+      <w:r>
+        <w:rPr>
+          <w:rFonts w:cs="Courier New"/>
+          <w:color w:val="000000"/>
+          <w:sz w:val="24"/>
+          <w:szCs w:val="24"/>
+          <w:lang w:eastAsia="de-AT"/>
+        </w:rPr>
+        <w:t>. Gewünschte Funktionen sind z</w:t>
+      </w:r>
+      <w:r>
+        <w:rPr>
+          <w:rFonts w:cs="Courier New"/>
+          <w:color w:val="000000"/>
+          <w:sz w:val="24"/>
+          <w:szCs w:val="24"/>
+          <w:lang w:eastAsia="de-AT"/>
+        </w:rPr>
+        <w:t>um Beispiel,</w:t>
+      </w:r>
+      <w:r>
+        <w:rPr>
+          <w:rFonts w:cs="Courier New"/>
           <w:color w:val="000000"/>
           <w:sz w:val="24"/>
           <w:szCs w:val="24"/>
@@ -344,7 +503,7 @@
       </w:r>
       <w:r>
         <w:rPr>
-          <w:rFonts w:eastAsia="Times New Roman" w:cs="Courier New"/>
+          <w:rFonts w:cs="Courier New"/>
           <w:color w:val="000000"/>
           <w:sz w:val="24"/>
           <w:szCs w:val="24"/>
@@ -375,7 +534,7 @@
         </w:tabs>
         <w:spacing w:after="0" w:line="240" w:lineRule="auto"/>
         <w:rPr>
-          <w:rFonts w:eastAsia="Times New Roman" w:cs="Courier New"/>
+          <w:rFonts w:cs="Courier New"/>
           <w:sz w:val="24"/>
           <w:szCs w:val="24"/>
           <w:lang w:eastAsia="de-AT"/>
@@ -386,13 +545,11 @@
       <w:pPr>
         <w:pStyle w:val="berschrift2"/>
         <w:rPr>
-          <w:rFonts w:eastAsia="Times New Roman"/>
           <w:lang w:eastAsia="de-AT"/>
         </w:rPr>
       </w:pPr>
       <w:r>
         <w:rPr>
-          <w:rFonts w:eastAsia="Times New Roman"/>
           <w:lang w:eastAsia="de-AT"/>
         </w:rPr>
         <w:t>Methodik</w:t>
@@ -420,7 +577,7 @@
         </w:tabs>
         <w:spacing w:after="0" w:line="240" w:lineRule="auto"/>
         <w:rPr>
-          <w:rFonts w:eastAsia="Times New Roman" w:cs="Courier New"/>
+          <w:rFonts w:cs="Courier New"/>
           <w:color w:val="000000"/>
           <w:sz w:val="24"/>
           <w:szCs w:val="24"/>
@@ -429,7 +586,7 @@
       </w:pPr>
       <w:r>
         <w:rPr>
-          <w:rFonts w:eastAsia="Times New Roman" w:cs="Courier New"/>
+          <w:rFonts w:cs="Courier New"/>
           <w:color w:val="000000"/>
           <w:sz w:val="24"/>
           <w:szCs w:val="24"/>
@@ -440,7 +597,7 @@
       <w:proofErr w:type="spellStart"/>
       <w:r>
         <w:rPr>
-          <w:rFonts w:eastAsia="Times New Roman" w:cs="Courier New"/>
+          <w:rFonts w:cs="Courier New"/>
           <w:color w:val="000000"/>
           <w:sz w:val="24"/>
           <w:szCs w:val="24"/>
@@ -452,7 +609,7 @@
       <w:proofErr w:type="spellEnd"/>
       <w:r>
         <w:rPr>
-          <w:rFonts w:eastAsia="Times New Roman" w:cs="Courier New"/>
+          <w:rFonts w:cs="Courier New"/>
           <w:color w:val="000000"/>
           <w:sz w:val="24"/>
           <w:szCs w:val="24"/>
@@ -462,7 +619,7 @@
       </w:r>
       <w:r>
         <w:rPr>
-          <w:rFonts w:eastAsia="Times New Roman" w:cs="Courier New"/>
+          <w:rFonts w:cs="Courier New"/>
           <w:color w:val="000000"/>
           <w:sz w:val="24"/>
           <w:szCs w:val="24"/>
@@ -472,7 +629,7 @@
       </w:r>
       <w:r>
         <w:rPr>
-          <w:rFonts w:eastAsia="Times New Roman" w:cs="Courier New"/>
+          <w:rFonts w:cs="Courier New"/>
           <w:color w:val="000000"/>
           <w:sz w:val="24"/>
           <w:szCs w:val="24"/>
@@ -482,17 +639,17 @@
       </w:r>
       <w:r>
         <w:rPr>
-          <w:rFonts w:eastAsia="Times New Roman" w:cs="Courier New"/>
-          <w:color w:val="000000"/>
-          <w:sz w:val="24"/>
-          <w:szCs w:val="24"/>
-          <w:lang w:eastAsia="de-AT"/>
-        </w:rPr>
-        <w:t xml:space="preserve"> gewesen. Unser Ansatz bestand darin, </w:t>
-      </w:r>
-      <w:r>
-        <w:rPr>
-          <w:rFonts w:eastAsia="Times New Roman" w:cs="Courier New"/>
+          <w:rFonts w:cs="Courier New"/>
+          <w:color w:val="000000"/>
+          <w:sz w:val="24"/>
+          <w:szCs w:val="24"/>
+          <w:lang w:eastAsia="de-AT"/>
+        </w:rPr>
+        <w:t xml:space="preserve"> gewesen. Unser prinzipieller Ansatz bestand darin, </w:t>
+      </w:r>
+      <w:r>
+        <w:rPr>
+          <w:rFonts w:cs="Courier New"/>
           <w:color w:val="000000"/>
           <w:sz w:val="24"/>
           <w:szCs w:val="24"/>
@@ -502,47 +659,17 @@
       </w:r>
       <w:r>
         <w:rPr>
-          <w:rFonts w:eastAsia="Times New Roman" w:cs="Courier New"/>
-          <w:color w:val="000000"/>
-          <w:sz w:val="24"/>
-          <w:szCs w:val="24"/>
-          <w:lang w:eastAsia="de-AT"/>
-        </w:rPr>
-        <w:t xml:space="preserve">s zu überwachen, wie z.B. </w:t>
-      </w:r>
-      <w:r>
-        <w:rPr>
-          <w:rFonts w:eastAsia="Times New Roman" w:cs="Courier New"/>
-          <w:color w:val="000000"/>
-          <w:sz w:val="24"/>
-          <w:szCs w:val="24"/>
-          <w:lang w:eastAsia="de-AT"/>
-        </w:rPr>
-        <w:t xml:space="preserve">den </w:t>
-      </w:r>
-      <w:r>
-        <w:rPr>
-          <w:rFonts w:eastAsia="Times New Roman" w:cs="Courier New"/>
-          <w:color w:val="000000"/>
-          <w:sz w:val="24"/>
-          <w:szCs w:val="24"/>
-          <w:lang w:eastAsia="de-AT"/>
-        </w:rPr>
-        <w:t>FTP-Dienst</w:t>
-      </w:r>
-      <w:r>
-        <w:rPr>
-          <w:rFonts w:eastAsia="Times New Roman" w:cs="Courier New"/>
-          <w:color w:val="000000"/>
-          <w:sz w:val="24"/>
-          <w:szCs w:val="24"/>
-          <w:lang w:eastAsia="de-AT"/>
-        </w:rPr>
-        <w:t>.</w:t>
-      </w:r>
-      <w:r>
-        <w:rPr>
-          <w:rFonts w:eastAsia="Times New Roman" w:cs="Courier New"/>
+          <w:rFonts w:cs="Courier New"/>
+          <w:color w:val="000000"/>
+          <w:sz w:val="24"/>
+          <w:szCs w:val="24"/>
+          <w:lang w:eastAsia="de-AT"/>
+        </w:rPr>
+        <w:t xml:space="preserve"> Funktionen zu überwachen, wie z.B. einen HTTP-Dienst.</w:t>
+      </w:r>
+      <w:r>
+        <w:rPr>
+          <w:rFonts w:cs="Courier New"/>
           <w:color w:val="000000"/>
           <w:sz w:val="24"/>
           <w:szCs w:val="24"/>
@@ -552,7 +679,7 @@
       </w:r>
       <w:r>
         <w:rPr>
-          <w:rFonts w:eastAsia="Times New Roman" w:cs="Courier New"/>
+          <w:rFonts w:cs="Courier New"/>
           <w:color w:val="000000"/>
           <w:sz w:val="24"/>
           <w:szCs w:val="24"/>
@@ -562,7 +689,7 @@
       </w:r>
       <w:r>
         <w:rPr>
-          <w:rFonts w:eastAsia="Times New Roman" w:cs="Courier New"/>
+          <w:rFonts w:cs="Courier New"/>
           <w:color w:val="800000"/>
           <w:sz w:val="24"/>
           <w:szCs w:val="24"/>
@@ -572,7 +699,7 @@
       </w:r>
       <w:r>
         <w:rPr>
-          <w:rFonts w:eastAsia="Times New Roman" w:cs="Courier New"/>
+          <w:rFonts w:cs="Courier New"/>
           <w:color w:val="000000"/>
           <w:sz w:val="24"/>
           <w:szCs w:val="24"/>
@@ -582,52 +709,101 @@
       </w:r>
       <w:r>
         <w:rPr>
-          <w:rFonts w:eastAsia="Times New Roman" w:cs="Courier New"/>
-          <w:color w:val="000000"/>
-          <w:sz w:val="24"/>
-          <w:szCs w:val="24"/>
-          <w:lang w:eastAsia="de-AT"/>
-        </w:rPr>
-        <w:t>Nachdem wir das Ziel vor Augen hatten</w:t>
-      </w:r>
-      <w:r>
-        <w:rPr>
-          <w:rFonts w:eastAsia="Times New Roman" w:cs="Courier New"/>
-          <w:color w:val="000000"/>
-          <w:sz w:val="24"/>
-          <w:szCs w:val="24"/>
-          <w:lang w:eastAsia="de-AT"/>
-        </w:rPr>
-        <w:t>, teilten wir die Aufg</w:t>
-      </w:r>
-      <w:r>
-        <w:rPr>
-          <w:rFonts w:eastAsia="Times New Roman" w:cs="Courier New"/>
-          <w:color w:val="000000"/>
-          <w:sz w:val="24"/>
-          <w:szCs w:val="24"/>
-          <w:lang w:eastAsia="de-AT"/>
-        </w:rPr>
-        <w:t>abe in mehrere Teilbereiche auf</w:t>
-      </w:r>
-      <w:r>
-        <w:rPr>
-          <w:rFonts w:eastAsia="Times New Roman" w:cs="Courier New"/>
-          <w:color w:val="000000"/>
-          <w:sz w:val="24"/>
-          <w:szCs w:val="24"/>
-          <w:lang w:eastAsia="de-AT"/>
-        </w:rPr>
-        <w:t xml:space="preserve">. Durch das Nutzen von </w:t>
+          <w:rFonts w:cs="Courier New"/>
+          <w:color w:val="000000"/>
+          <w:sz w:val="24"/>
+          <w:szCs w:val="24"/>
+          <w:lang w:eastAsia="de-AT"/>
+        </w:rPr>
+        <w:t>Nachdem wir die Ziele definiert hatten</w:t>
+      </w:r>
+      <w:r>
+        <w:rPr>
+          <w:rFonts w:cs="Courier New"/>
+          <w:color w:val="000000"/>
+          <w:sz w:val="24"/>
+          <w:szCs w:val="24"/>
+          <w:lang w:eastAsia="de-AT"/>
+        </w:rPr>
+        <w:t>, teilten wir d</w:t>
+      </w:r>
+      <w:r>
+        <w:rPr>
+          <w:rFonts w:cs="Courier New"/>
+          <w:color w:val="000000"/>
+          <w:sz w:val="24"/>
+          <w:szCs w:val="24"/>
+          <w:lang w:eastAsia="de-AT"/>
+        </w:rPr>
+        <w:t>as</w:t>
+      </w:r>
+      <w:r>
+        <w:rPr>
+          <w:rFonts w:cs="Courier New"/>
+          <w:color w:val="000000"/>
+          <w:sz w:val="24"/>
+          <w:szCs w:val="24"/>
+          <w:lang w:eastAsia="de-AT"/>
+        </w:rPr>
+        <w:t xml:space="preserve"> </w:t>
+      </w:r>
+      <w:r>
+        <w:rPr>
+          <w:rFonts w:cs="Courier New"/>
+          <w:color w:val="000000"/>
+          <w:sz w:val="24"/>
+          <w:szCs w:val="24"/>
+          <w:lang w:eastAsia="de-AT"/>
+        </w:rPr>
+        <w:t>Projekt in mehrere Teilbereiche</w:t>
+      </w:r>
+      <w:r>
+        <w:rPr>
+          <w:rFonts w:cs="Courier New"/>
+          <w:color w:val="000000"/>
+          <w:sz w:val="24"/>
+          <w:szCs w:val="24"/>
+          <w:lang w:eastAsia="de-AT"/>
+        </w:rPr>
+        <w:t xml:space="preserve">. </w:t>
+      </w:r>
+      <w:r>
+        <w:rPr>
+          <w:rFonts w:cs="Courier New"/>
+          <w:color w:val="000000"/>
+          <w:sz w:val="24"/>
+          <w:szCs w:val="24"/>
+          <w:lang w:eastAsia="de-AT"/>
+        </w:rPr>
+        <w:t xml:space="preserve">Mit Hilfe des </w:t>
+      </w:r>
+      <w:r>
+        <w:rPr>
+          <w:rFonts w:cs="Courier New"/>
+          <w:color w:val="000000"/>
+          <w:sz w:val="24"/>
+          <w:szCs w:val="24"/>
+          <w:lang w:eastAsia="de-AT"/>
+        </w:rPr>
+        <w:t>Versionsverwaltungsprogramm</w:t>
+      </w:r>
+      <w:r>
+        <w:rPr>
+          <w:rFonts w:cs="Courier New"/>
+          <w:color w:val="000000"/>
+          <w:sz w:val="24"/>
+          <w:szCs w:val="24"/>
+          <w:lang w:eastAsia="de-AT"/>
+        </w:rPr>
+        <w:t>s „</w:t>
       </w:r>
       <w:proofErr w:type="spellStart"/>
       <w:r>
         <w:rPr>
-          <w:rFonts w:eastAsia="Times New Roman" w:cs="Courier New"/>
-          <w:color w:val="000000"/>
-          <w:sz w:val="24"/>
-          <w:szCs w:val="24"/>
-          <w:u w:val="single"/>
+          <w:rFonts w:cs="Courier New"/>
+          <w:color w:val="000000"/>
+          <w:sz w:val="24"/>
+          <w:szCs w:val="24"/>
           <w:lang w:eastAsia="de-AT"/>
         </w:rPr>
         <w:t>Git</w:t>
@@ -635,13 +811,23 @@
       <w:proofErr w:type="spellEnd"/>
       <w:r>
         <w:rPr>
-          <w:rFonts w:eastAsia="Times New Roman" w:cs="Courier New"/>
-          <w:color w:val="000000"/>
-          <w:sz w:val="24"/>
-          <w:szCs w:val="24"/>
-          <w:lang w:eastAsia="de-AT"/>
-        </w:rPr>
-        <w:t>, einem Versionsverwaltungsprogramm, war eine weitgehend reibungslose Zusammenarbeit möglich.</w:t>
+          <w:rFonts w:cs="Courier New"/>
+          <w:color w:val="000000"/>
+          <w:sz w:val="24"/>
+          <w:szCs w:val="24"/>
+          <w:lang w:eastAsia="de-AT"/>
+        </w:rPr>
+        <w:t>“</w:t>
+      </w:r>
+      <w:r>
+        <w:rPr>
+          <w:rFonts w:cs="Courier New"/>
+          <w:color w:val="000000"/>
+          <w:sz w:val="24"/>
+          <w:szCs w:val="24"/>
+          <w:lang w:eastAsia="de-AT"/>
+        </w:rPr>
+        <w:t xml:space="preserve"> war eine weitgehend reibungslose Zusammenarbeit möglich.</w:t>
       </w:r>
     </w:p>
     <w:p>
@@ -666,7 +852,7 @@
         </w:tabs>
         <w:spacing w:after="0" w:line="240" w:lineRule="auto"/>
         <w:rPr>
-          <w:rFonts w:eastAsia="Times New Roman" w:cs="Courier New"/>
+          <w:rFonts w:cs="Courier New"/>
           <w:sz w:val="24"/>
           <w:szCs w:val="24"/>
           <w:lang w:eastAsia="de-AT"/>
@@ -676,164 +862,413 @@
     <w:p>
       <w:pPr>
         <w:rPr>
-          <w:rFonts w:asciiTheme="majorHAnsi" w:eastAsiaTheme="majorEastAsia" w:hAnsiTheme="majorHAnsi" w:cstheme="majorBidi"/>
-          <w:color w:val="2E74B5" w:themeColor="accent1" w:themeShade="BF"/>
+          <w:color w:val="000000"/>
+          <w:sz w:val="24"/>
+          <w:szCs w:val="24"/>
+          <w:lang w:eastAsia="de-AT"/>
+        </w:rPr>
+      </w:pPr>
+      <w:r>
+        <w:rPr>
+          <w:rStyle w:val="berschrift2Zchn"/>
+          <w:lang w:eastAsia="de-AT"/>
+        </w:rPr>
+        <w:t>Resultat</w:t>
+      </w:r>
+      <w:r>
+        <w:rPr>
+          <w:rStyle w:val="berschrift2Zchn"/>
+          <w:lang w:eastAsia="de-AT"/>
+        </w:rPr>
+        <w:br/>
+      </w:r>
+      <w:r>
+        <w:rPr>
+          <w:color w:val="000000"/>
+          <w:sz w:val="24"/>
+          <w:szCs w:val="24"/>
+          <w:lang w:eastAsia="de-AT"/>
+        </w:rPr>
+        <w:t xml:space="preserve">Das Ergebnis </w:t>
+      </w:r>
+      <w:r>
+        <w:rPr>
+          <w:color w:val="000000"/>
+          <w:sz w:val="24"/>
+          <w:szCs w:val="24"/>
+          <w:lang w:eastAsia="de-AT"/>
+        </w:rPr>
+        <w:t>unserer Arbeiten ist</w:t>
+      </w:r>
+      <w:r>
+        <w:rPr>
+          <w:color w:val="000000"/>
+          <w:sz w:val="24"/>
+          <w:szCs w:val="24"/>
+          <w:lang w:eastAsia="de-AT"/>
+        </w:rPr>
+        <w:t xml:space="preserve"> ein Programm mit einem </w:t>
+      </w:r>
+      <w:r>
+        <w:rPr>
+          <w:color w:val="000000"/>
+          <w:sz w:val="24"/>
+          <w:szCs w:val="24"/>
+          <w:lang w:eastAsia="de-AT"/>
+        </w:rPr>
+        <w:t>CLI</w:t>
+      </w:r>
+      <w:r>
+        <w:rPr>
+          <w:color w:val="000000"/>
+          <w:sz w:val="24"/>
+          <w:szCs w:val="24"/>
+          <w:lang w:eastAsia="de-AT"/>
+        </w:rPr>
+        <w:t xml:space="preserve"> (Command Line Interface),</w:t>
+      </w:r>
+      <w:r>
+        <w:rPr>
+          <w:color w:val="000000"/>
+          <w:sz w:val="24"/>
+          <w:szCs w:val="24"/>
+          <w:lang w:eastAsia="de-AT"/>
+        </w:rPr>
+        <w:t xml:space="preserve"> einem </w:t>
+      </w:r>
+      <w:r>
+        <w:rPr>
+          <w:color w:val="000000"/>
+          <w:sz w:val="24"/>
+          <w:szCs w:val="24"/>
+          <w:lang w:eastAsia="de-AT"/>
+        </w:rPr>
+        <w:t>GUI</w:t>
+      </w:r>
+      <w:r>
+        <w:rPr>
+          <w:color w:val="000000"/>
+          <w:sz w:val="24"/>
+          <w:szCs w:val="24"/>
+          <w:lang w:eastAsia="de-AT"/>
+        </w:rPr>
+        <w:t xml:space="preserve"> (</w:t>
+      </w:r>
+      <w:proofErr w:type="spellStart"/>
+      <w:r>
+        <w:rPr>
+          <w:color w:val="000000"/>
+          <w:sz w:val="24"/>
+          <w:szCs w:val="24"/>
+          <w:lang w:eastAsia="de-AT"/>
+        </w:rPr>
+        <w:t>Graphical</w:t>
+      </w:r>
+      <w:proofErr w:type="spellEnd"/>
+      <w:r>
+        <w:rPr>
+          <w:color w:val="000000"/>
+          <w:sz w:val="24"/>
+          <w:szCs w:val="24"/>
+          <w:lang w:eastAsia="de-AT"/>
+        </w:rPr>
+        <w:t xml:space="preserve"> User Interface</w:t>
+      </w:r>
+      <w:r>
+        <w:rPr>
+          <w:color w:val="000000"/>
+          <w:sz w:val="24"/>
+          <w:szCs w:val="24"/>
+          <w:lang w:eastAsia="de-AT"/>
+        </w:rPr>
+        <w:t xml:space="preserve">) und </w:t>
+      </w:r>
+      <w:r>
+        <w:rPr>
+          <w:color w:val="000000"/>
+          <w:sz w:val="24"/>
+          <w:szCs w:val="24"/>
+          <w:lang w:eastAsia="de-AT"/>
+        </w:rPr>
+        <w:t xml:space="preserve">einer </w:t>
+      </w:r>
+      <w:r>
+        <w:rPr>
+          <w:color w:val="000000"/>
+          <w:sz w:val="24"/>
+          <w:szCs w:val="24"/>
+          <w:lang w:eastAsia="de-AT"/>
+        </w:rPr>
+        <w:t>interne</w:t>
+      </w:r>
+      <w:r>
+        <w:rPr>
+          <w:color w:val="000000"/>
+          <w:sz w:val="24"/>
+          <w:szCs w:val="24"/>
+          <w:lang w:eastAsia="de-AT"/>
+        </w:rPr>
+        <w:t>n</w:t>
+      </w:r>
+      <w:r>
+        <w:rPr>
+          <w:color w:val="000000"/>
+          <w:sz w:val="24"/>
+          <w:szCs w:val="24"/>
+          <w:lang w:eastAsia="de-AT"/>
+        </w:rPr>
+        <w:t xml:space="preserve"> Datenverwaltung. </w:t>
+      </w:r>
+      <w:r>
+        <w:rPr>
+          <w:color w:val="000000"/>
+          <w:sz w:val="24"/>
+          <w:szCs w:val="24"/>
+          <w:lang w:eastAsia="de-AT"/>
+        </w:rPr>
+        <w:t xml:space="preserve">Unser </w:t>
+      </w:r>
+      <w:r>
+        <w:rPr>
+          <w:color w:val="000000"/>
+          <w:sz w:val="24"/>
+          <w:szCs w:val="24"/>
+          <w:lang w:eastAsia="de-AT"/>
+        </w:rPr>
+        <w:t xml:space="preserve"> LAN-</w:t>
+      </w:r>
+      <w:r>
+        <w:rPr>
+          <w:color w:val="000000"/>
+          <w:sz w:val="24"/>
+          <w:szCs w:val="24"/>
+          <w:u w:val="single"/>
+          <w:lang w:eastAsia="de-AT"/>
+        </w:rPr>
+        <w:t>Network</w:t>
+      </w:r>
+      <w:r>
+        <w:rPr>
+          <w:color w:val="000000"/>
+          <w:sz w:val="24"/>
+          <w:szCs w:val="24"/>
+          <w:u w:val="single"/>
+          <w:lang w:eastAsia="de-AT"/>
+        </w:rPr>
+        <w:t>-M</w:t>
+      </w:r>
+      <w:r>
+        <w:rPr>
+          <w:color w:val="000000"/>
+          <w:sz w:val="24"/>
+          <w:szCs w:val="24"/>
+          <w:u w:val="single"/>
+          <w:lang w:eastAsia="de-AT"/>
+        </w:rPr>
+        <w:t>onitoring</w:t>
+      </w:r>
+      <w:r>
+        <w:rPr>
+          <w:color w:val="000000"/>
+          <w:sz w:val="24"/>
+          <w:szCs w:val="24"/>
+          <w:lang w:eastAsia="de-AT"/>
+        </w:rPr>
+        <w:t xml:space="preserve"> stellt eine Lösung für grundlegende und kompakte Netzwerküberwachung dar. </w:t>
+      </w:r>
+      <w:r>
+        <w:rPr>
+          <w:color w:val="000000"/>
+          <w:sz w:val="24"/>
+          <w:szCs w:val="24"/>
+          <w:lang w:eastAsia="de-AT"/>
+        </w:rPr>
+        <w:t xml:space="preserve">Es enthält verschiedene nützliche </w:t>
+      </w:r>
+      <w:r>
+        <w:rPr>
+          <w:color w:val="000000"/>
+          <w:sz w:val="24"/>
+          <w:szCs w:val="24"/>
+          <w:lang w:eastAsia="de-AT"/>
+        </w:rPr>
+        <w:t xml:space="preserve">Funktionen </w:t>
+      </w:r>
+      <w:r>
+        <w:rPr>
+          <w:color w:val="000000"/>
+          <w:sz w:val="24"/>
+          <w:szCs w:val="24"/>
+          <w:lang w:eastAsia="de-AT"/>
+        </w:rPr>
+        <w:t>(z.B.</w:t>
+      </w:r>
+      <w:r>
+        <w:rPr>
+          <w:color w:val="000000"/>
+          <w:sz w:val="24"/>
+          <w:szCs w:val="24"/>
+          <w:lang w:eastAsia="de-AT"/>
+        </w:rPr>
+        <w:t xml:space="preserve"> eine</w:t>
+      </w:r>
+      <w:r>
+        <w:rPr>
+          <w:color w:val="000000"/>
+          <w:sz w:val="24"/>
+          <w:szCs w:val="24"/>
+          <w:lang w:eastAsia="de-AT"/>
+        </w:rPr>
+        <w:t>n</w:t>
+      </w:r>
+      <w:r>
+        <w:rPr>
+          <w:color w:val="000000"/>
+          <w:sz w:val="24"/>
+          <w:szCs w:val="24"/>
+          <w:lang w:eastAsia="de-AT"/>
+        </w:rPr>
+        <w:t xml:space="preserve"> </w:t>
+      </w:r>
+      <w:r>
+        <w:rPr>
+          <w:color w:val="000000"/>
+          <w:sz w:val="24"/>
+          <w:szCs w:val="24"/>
+          <w:lang w:eastAsia="de-AT"/>
+        </w:rPr>
+        <w:t>Portscanner</w:t>
+      </w:r>
+      <w:r>
+        <w:rPr>
+          <w:color w:val="000000"/>
+          <w:sz w:val="24"/>
+          <w:szCs w:val="24"/>
+          <w:lang w:eastAsia="de-AT"/>
+        </w:rPr>
+        <w:t>)</w:t>
+      </w:r>
+      <w:r>
+        <w:rPr>
+          <w:color w:val="000000"/>
+          <w:sz w:val="24"/>
+          <w:szCs w:val="24"/>
+          <w:lang w:eastAsia="de-AT"/>
+        </w:rPr>
+        <w:t xml:space="preserve"> oder </w:t>
+      </w:r>
+      <w:r>
+        <w:rPr>
+          <w:color w:val="000000"/>
+          <w:sz w:val="24"/>
+          <w:szCs w:val="24"/>
+          <w:lang w:eastAsia="de-AT"/>
+        </w:rPr>
+        <w:t xml:space="preserve">einige </w:t>
+      </w:r>
+      <w:r>
+        <w:rPr>
+          <w:color w:val="000000"/>
+          <w:sz w:val="24"/>
+          <w:szCs w:val="24"/>
+          <w:lang w:eastAsia="de-AT"/>
+        </w:rPr>
+        <w:t xml:space="preserve">Dienstüberprüfungen </w:t>
+      </w:r>
+      <w:r>
+        <w:rPr>
+          <w:color w:val="000000"/>
+          <w:sz w:val="24"/>
+          <w:szCs w:val="24"/>
+          <w:lang w:eastAsia="de-AT"/>
+        </w:rPr>
+        <w:t>(</w:t>
+      </w:r>
+      <w:r>
+        <w:rPr>
+          <w:color w:val="000000"/>
+          <w:sz w:val="24"/>
+          <w:szCs w:val="24"/>
+          <w:lang w:eastAsia="de-AT"/>
+        </w:rPr>
+        <w:t xml:space="preserve">z.B. </w:t>
+      </w:r>
+      <w:r>
+        <w:rPr>
+          <w:color w:val="000000"/>
+          <w:sz w:val="24"/>
+          <w:szCs w:val="24"/>
+          <w:lang w:eastAsia="de-AT"/>
+        </w:rPr>
+        <w:t>unseren</w:t>
+      </w:r>
+      <w:r>
+        <w:rPr>
+          <w:color w:val="000000"/>
+          <w:sz w:val="24"/>
+          <w:szCs w:val="24"/>
+          <w:lang w:eastAsia="de-AT"/>
+        </w:rPr>
+        <w:t xml:space="preserve"> HTTP-</w:t>
+      </w:r>
+      <w:proofErr w:type="spellStart"/>
+      <w:r>
+        <w:rPr>
+          <w:color w:val="000000"/>
+          <w:sz w:val="24"/>
+          <w:szCs w:val="24"/>
+          <w:lang w:eastAsia="de-AT"/>
+        </w:rPr>
+        <w:t>C</w:t>
+      </w:r>
+      <w:r>
+        <w:rPr>
+          <w:color w:val="000000"/>
+          <w:sz w:val="24"/>
+          <w:szCs w:val="24"/>
+          <w:lang w:eastAsia="de-AT"/>
+        </w:rPr>
+        <w:t>hecker</w:t>
+      </w:r>
+      <w:proofErr w:type="spellEnd"/>
+      <w:r>
+        <w:rPr>
+          <w:color w:val="000000"/>
+          <w:sz w:val="24"/>
+          <w:szCs w:val="24"/>
+          <w:lang w:eastAsia="de-AT"/>
+        </w:rPr>
+        <w:t>)</w:t>
+      </w:r>
+      <w:r>
+        <w:rPr>
+          <w:color w:val="000000"/>
+          <w:sz w:val="24"/>
+          <w:szCs w:val="24"/>
+          <w:lang w:eastAsia="de-AT"/>
+        </w:rPr>
+        <w:t>.</w:t>
+      </w:r>
+      <w:r>
+        <w:rPr>
+          <w:color w:val="000000"/>
+          <w:sz w:val="24"/>
+          <w:szCs w:val="24"/>
+          <w:lang w:eastAsia="de-AT"/>
+        </w:rPr>
+        <w:t xml:space="preserve"> </w:t>
+      </w:r>
+    </w:p>
+    <w:p>
+      <w:pPr>
+        <w:rPr>
+          <w:rFonts w:ascii="Calibri Light" w:hAnsi="Calibri Light"/>
+          <w:color w:val="2E74B5"/>
           <w:sz w:val="26"/>
           <w:szCs w:val="26"/>
           <w:lang w:eastAsia="de-AT"/>
         </w:rPr>
       </w:pPr>
-      <w:r>
-        <w:rPr>
-          <w:rStyle w:val="berschrift2Zchn"/>
-          <w:lang w:eastAsia="de-AT"/>
-        </w:rPr>
-        <w:t>Resultat</w:t>
-      </w:r>
-      <w:r>
-        <w:rPr>
-          <w:rStyle w:val="berschrift2Zchn"/>
-          <w:lang w:eastAsia="de-AT"/>
-        </w:rPr>
-        <w:br/>
-      </w:r>
-      <w:r>
-        <w:rPr>
-          <w:rFonts w:eastAsia="Times New Roman" w:cs="Times New Roman"/>
-          <w:color w:val="000000"/>
-          <w:sz w:val="24"/>
-          <w:szCs w:val="24"/>
-          <w:lang w:eastAsia="de-AT"/>
-        </w:rPr>
-        <w:t xml:space="preserve">Das Ergebnis war ein Programm mit einem </w:t>
-      </w:r>
-      <w:r>
-        <w:rPr>
-          <w:rFonts w:eastAsia="Times New Roman" w:cs="Times New Roman"/>
-          <w:color w:val="000000"/>
-          <w:sz w:val="24"/>
-          <w:szCs w:val="24"/>
-          <w:lang w:eastAsia="de-AT"/>
-        </w:rPr>
-        <w:t>CLI</w:t>
-      </w:r>
-      <w:r>
-        <w:rPr>
-          <w:rFonts w:eastAsia="Times New Roman" w:cs="Times New Roman"/>
-          <w:color w:val="000000"/>
-          <w:sz w:val="24"/>
-          <w:szCs w:val="24"/>
-          <w:lang w:eastAsia="de-AT"/>
-        </w:rPr>
-        <w:t xml:space="preserve"> (</w:t>
-      </w:r>
-      <w:r>
-        <w:rPr>
-          <w:rFonts w:eastAsia="Times New Roman" w:cs="Times New Roman"/>
-          <w:color w:val="000000"/>
-          <w:sz w:val="24"/>
-          <w:szCs w:val="24"/>
-          <w:lang w:eastAsia="de-AT"/>
-        </w:rPr>
-        <w:t>Text</w:t>
-      </w:r>
-      <w:bookmarkStart w:id="0" w:name="_GoBack"/>
-      <w:bookmarkEnd w:id="0"/>
-      <w:r>
-        <w:rPr>
-          <w:rFonts w:eastAsia="Times New Roman" w:cs="Times New Roman"/>
-          <w:color w:val="000000"/>
-          <w:sz w:val="24"/>
-          <w:szCs w:val="24"/>
-          <w:lang w:eastAsia="de-AT"/>
-        </w:rPr>
-        <w:t xml:space="preserve"> basierte Schnittstelle), einem </w:t>
-      </w:r>
-      <w:r>
-        <w:rPr>
-          <w:rFonts w:eastAsia="Times New Roman" w:cs="Times New Roman"/>
-          <w:color w:val="000000"/>
-          <w:sz w:val="24"/>
-          <w:szCs w:val="24"/>
-          <w:lang w:eastAsia="de-AT"/>
-        </w:rPr>
-        <w:t>GUI</w:t>
-      </w:r>
-      <w:r>
-        <w:rPr>
-          <w:rFonts w:eastAsia="Times New Roman" w:cs="Times New Roman"/>
-          <w:color w:val="000000"/>
-          <w:sz w:val="24"/>
-          <w:szCs w:val="24"/>
-          <w:lang w:eastAsia="de-AT"/>
-        </w:rPr>
-        <w:t xml:space="preserve"> (graphische Benutzeroberfläche) und interner Datenverwaltung. Das LAN - </w:t>
-      </w:r>
-      <w:proofErr w:type="spellStart"/>
-      <w:r>
-        <w:rPr>
-          <w:rFonts w:eastAsia="Times New Roman" w:cs="Times New Roman"/>
-          <w:color w:val="000000"/>
-          <w:sz w:val="24"/>
-          <w:szCs w:val="24"/>
-          <w:u w:val="single"/>
-          <w:lang w:eastAsia="de-AT"/>
-        </w:rPr>
-        <w:t>Networkmonitoring</w:t>
-      </w:r>
-      <w:proofErr w:type="spellEnd"/>
-      <w:r>
-        <w:rPr>
-          <w:rFonts w:eastAsia="Times New Roman" w:cs="Times New Roman"/>
-          <w:color w:val="000000"/>
-          <w:sz w:val="24"/>
-          <w:szCs w:val="24"/>
-          <w:lang w:eastAsia="de-AT"/>
-        </w:rPr>
-        <w:t xml:space="preserve"> stellt eine Lösung für grundlegende und kompakte Netzwerküberwachung dar. Mit Funktionen wie beispielsweise einem </w:t>
-      </w:r>
-      <w:r>
-        <w:rPr>
-          <w:rFonts w:eastAsia="Times New Roman" w:cs="Times New Roman"/>
-          <w:color w:val="000000"/>
-          <w:sz w:val="24"/>
-          <w:szCs w:val="24"/>
-          <w:lang w:eastAsia="de-AT"/>
-        </w:rPr>
-        <w:t>Portscanner</w:t>
-      </w:r>
-      <w:r>
-        <w:rPr>
-          <w:rFonts w:eastAsia="Times New Roman" w:cs="Times New Roman"/>
-          <w:color w:val="000000"/>
-          <w:sz w:val="24"/>
-          <w:szCs w:val="24"/>
-          <w:lang w:eastAsia="de-AT"/>
-        </w:rPr>
-        <w:t xml:space="preserve"> oder Dienstüberprüfungen wie z.B. dem HTTP-</w:t>
-      </w:r>
-      <w:proofErr w:type="spellStart"/>
-      <w:r>
-        <w:rPr>
-          <w:rFonts w:eastAsia="Times New Roman" w:cs="Times New Roman"/>
-          <w:color w:val="000000"/>
-          <w:sz w:val="24"/>
-          <w:szCs w:val="24"/>
-          <w:lang w:eastAsia="de-AT"/>
-        </w:rPr>
-        <w:t>checker</w:t>
-      </w:r>
-      <w:proofErr w:type="spellEnd"/>
-      <w:r>
-        <w:rPr>
-          <w:rFonts w:eastAsia="Times New Roman" w:cs="Times New Roman"/>
-          <w:color w:val="000000"/>
-          <w:sz w:val="24"/>
-          <w:szCs w:val="24"/>
-          <w:lang w:eastAsia="de-AT"/>
-        </w:rPr>
-        <w:t>.</w:t>
-      </w:r>
     </w:p>
     <w:sectPr>
       <w:pgSz w:w="11906" w:h="16838"/>
@@ -850,29 +1285,25 @@
   <w:docDefaults>
     <w:rPrDefault>
       <w:rPr>
-        <w:rFonts w:asciiTheme="minorHAnsi" w:eastAsiaTheme="minorHAnsi" w:hAnsiTheme="minorHAnsi" w:cstheme="minorBidi"/>
+        <w:rFonts w:ascii="Calibri" w:eastAsia="Calibri" w:hAnsi="Calibri" w:cs="Times New Roman"/>
         <w:sz w:val="22"/>
         <w:szCs w:val="22"/>
-        <w:lang w:val="de-AT" w:eastAsia="en-US" w:bidi="ar-SA"/>
+        <w:lang w:val="de-DE" w:eastAsia="de-DE" w:bidi="ar-SA"/>
       </w:rPr>
     </w:rPrDefault>
-    <w:pPrDefault>
-      <w:pPr>
-        <w:spacing w:after="160" w:line="259" w:lineRule="auto"/>
-      </w:pPr>
-    </w:pPrDefault>
+    <w:pPrDefault/>
   </w:docDefaults>
   <w:latentStyles w:defLockedState="0" w:defUIPriority="99" w:defSemiHidden="0" w:defUnhideWhenUsed="0" w:defQFormat="0" w:count="371">
-    <w:lsdException w:name="Normal" w:uiPriority="0" w:qFormat="1"/>
-    <w:lsdException w:name="heading 1" w:uiPriority="9" w:qFormat="1"/>
-    <w:lsdException w:name="heading 2" w:semiHidden="1" w:uiPriority="9" w:unhideWhenUsed="1" w:qFormat="1"/>
-    <w:lsdException w:name="heading 3" w:semiHidden="1" w:uiPriority="9" w:unhideWhenUsed="1" w:qFormat="1"/>
-    <w:lsdException w:name="heading 4" w:semiHidden="1" w:uiPriority="9" w:unhideWhenUsed="1" w:qFormat="1"/>
-    <w:lsdException w:name="heading 5" w:semiHidden="1" w:uiPriority="9" w:unhideWhenUsed="1" w:qFormat="1"/>
-    <w:lsdException w:name="heading 6" w:semiHidden="1" w:uiPriority="9" w:unhideWhenUsed="1" w:qFormat="1"/>
-    <w:lsdException w:name="heading 7" w:semiHidden="1" w:uiPriority="9" w:unhideWhenUsed="1" w:qFormat="1"/>
-    <w:lsdException w:name="heading 8" w:semiHidden="1" w:uiPriority="9" w:unhideWhenUsed="1" w:qFormat="1"/>
-    <w:lsdException w:name="heading 9" w:semiHidden="1" w:uiPriority="9" w:unhideWhenUsed="1" w:qFormat="1"/>
+    <w:lsdException w:name="Normal" w:locked="1" w:uiPriority="0" w:qFormat="1"/>
+    <w:lsdException w:name="heading 1" w:locked="1" w:uiPriority="0" w:qFormat="1"/>
+    <w:lsdException w:name="heading 2" w:locked="1" w:uiPriority="0" w:qFormat="1"/>
+    <w:lsdException w:name="heading 3" w:locked="1" w:semiHidden="1" w:uiPriority="0" w:unhideWhenUsed="1" w:qFormat="1"/>
+    <w:lsdException w:name="heading 4" w:locked="1" w:semiHidden="1" w:uiPriority="0" w:unhideWhenUsed="1" w:qFormat="1"/>
+    <w:lsdException w:name="heading 5" w:locked="1" w:semiHidden="1" w:uiPriority="0" w:unhideWhenUsed="1" w:qFormat="1"/>
+    <w:lsdException w:name="heading 6" w:locked="1" w:semiHidden="1" w:uiPriority="0" w:unhideWhenUsed="1" w:qFormat="1"/>
+    <w:lsdException w:name="heading 7" w:locked="1" w:semiHidden="1" w:uiPriority="0" w:unhideWhenUsed="1" w:qFormat="1"/>
+    <w:lsdException w:name="heading 8" w:locked="1" w:semiHidden="1" w:uiPriority="0" w:unhideWhenUsed="1" w:qFormat="1"/>
+    <w:lsdException w:name="heading 9" w:locked="1" w:semiHidden="1" w:uiPriority="0" w:unhideWhenUsed="1" w:qFormat="1"/>
     <w:lsdException w:name="index 1" w:semiHidden="1" w:unhideWhenUsed="1"/>
     <w:lsdException w:name="index 2" w:semiHidden="1" w:unhideWhenUsed="1"/>
     <w:lsdException w:name="index 3" w:semiHidden="1" w:unhideWhenUsed="1"/>
@@ -882,22 +1313,22 @@
     <w:lsdException w:name="index 7" w:semiHidden="1" w:unhideWhenUsed="1"/>
     <w:lsdException w:name="index 8" w:semiHidden="1" w:unhideWhenUsed="1"/>
     <w:lsdException w:name="index 9" w:semiHidden="1" w:unhideWhenUsed="1"/>
-    <w:lsdException w:name="toc 1" w:semiHidden="1" w:uiPriority="39" w:unhideWhenUsed="1"/>
-    <w:lsdException w:name="toc 2" w:semiHidden="1" w:uiPriority="39" w:unhideWhenUsed="1"/>
-    <w:lsdException w:name="toc 3" w:semiHidden="1" w:uiPriority="39" w:unhideWhenUsed="1"/>
-    <w:lsdException w:name="toc 4" w:semiHidden="1" w:uiPriority="39" w:unhideWhenUsed="1"/>
-    <w:lsdException w:name="toc 5" w:semiHidden="1" w:uiPriority="39" w:unhideWhenUsed="1"/>
-    <w:lsdException w:name="toc 6" w:semiHidden="1" w:uiPriority="39" w:unhideWhenUsed="1"/>
-    <w:lsdException w:name="toc 7" w:semiHidden="1" w:uiPriority="39" w:unhideWhenUsed="1"/>
-    <w:lsdException w:name="toc 8" w:semiHidden="1" w:uiPriority="39" w:unhideWhenUsed="1"/>
-    <w:lsdException w:name="toc 9" w:semiHidden="1" w:uiPriority="39" w:unhideWhenUsed="1"/>
+    <w:lsdException w:name="toc 1" w:locked="1" w:uiPriority="0"/>
+    <w:lsdException w:name="toc 2" w:locked="1" w:uiPriority="0"/>
+    <w:lsdException w:name="toc 3" w:locked="1" w:uiPriority="0"/>
+    <w:lsdException w:name="toc 4" w:locked="1" w:uiPriority="0"/>
+    <w:lsdException w:name="toc 5" w:locked="1" w:uiPriority="0"/>
+    <w:lsdException w:name="toc 6" w:locked="1" w:uiPriority="0"/>
+    <w:lsdException w:name="toc 7" w:locked="1" w:uiPriority="0"/>
+    <w:lsdException w:name="toc 8" w:locked="1" w:uiPriority="0"/>
+    <w:lsdException w:name="toc 9" w:locked="1" w:uiPriority="0"/>
     <w:lsdException w:name="Normal Indent" w:semiHidden="1" w:unhideWhenUsed="1"/>
     <w:lsdException w:name="footnote text" w:semiHidden="1" w:unhideWhenUsed="1"/>
     <w:lsdException w:name="annotation text" w:semiHidden="1" w:unhideWhenUsed="1"/>
     <w:lsdException w:name="header" w:semiHidden="1" w:unhideWhenUsed="1"/>
     <w:lsdException w:name="footer" w:semiHidden="1" w:unhideWhenUsed="1"/>
     <w:lsdException w:name="index heading" w:semiHidden="1" w:unhideWhenUsed="1"/>
-    <w:lsdException w:name="caption" w:semiHidden="1" w:uiPriority="35" w:unhideWhenUsed="1" w:qFormat="1"/>
+    <w:lsdException w:name="caption" w:locked="1" w:semiHidden="1" w:uiPriority="0" w:unhideWhenUsed="1" w:qFormat="1"/>
     <w:lsdException w:name="table of figures" w:semiHidden="1" w:unhideWhenUsed="1"/>
     <w:lsdException w:name="envelope address" w:semiHidden="1" w:unhideWhenUsed="1"/>
     <w:lsdException w:name="envelope return" w:semiHidden="1" w:unhideWhenUsed="1"/>
@@ -925,10 +1356,10 @@
     <w:lsdException w:name="List Number 3" w:semiHidden="1" w:unhideWhenUsed="1"/>
     <w:lsdException w:name="List Number 4" w:semiHidden="1" w:unhideWhenUsed="1"/>
     <w:lsdException w:name="List Number 5" w:semiHidden="1" w:unhideWhenUsed="1"/>
-    <w:lsdException w:name="Title" w:uiPriority="10" w:qFormat="1"/>
+    <w:lsdException w:name="Title" w:locked="1" w:uiPriority="0" w:qFormat="1"/>
     <w:lsdException w:name="Closing" w:semiHidden="1" w:unhideWhenUsed="1"/>
     <w:lsdException w:name="Signature" w:semiHidden="1" w:unhideWhenUsed="1"/>
-    <w:lsdException w:name="Default Paragraph Font" w:semiHidden="1" w:uiPriority="1" w:unhideWhenUsed="1"/>
+    <w:lsdException w:name="Default Paragraph Font" w:locked="1" w:uiPriority="0"/>
     <w:lsdException w:name="Body Text" w:semiHidden="1" w:unhideWhenUsed="1"/>
     <w:lsdException w:name="Body Text Indent" w:semiHidden="1" w:unhideWhenUsed="1"/>
     <w:lsdException w:name="List Continue" w:semiHidden="1" w:unhideWhenUsed="1"/>
@@ -937,7 +1368,7 @@
     <w:lsdException w:name="List Continue 4" w:semiHidden="1" w:unhideWhenUsed="1"/>
     <w:lsdException w:name="List Continue 5" w:semiHidden="1" w:unhideWhenUsed="1"/>
     <w:lsdException w:name="Message Header" w:semiHidden="1" w:unhideWhenUsed="1"/>
-    <w:lsdException w:name="Subtitle" w:uiPriority="11" w:qFormat="1"/>
+    <w:lsdException w:name="Subtitle" w:locked="1" w:uiPriority="0" w:qFormat="1"/>
     <w:lsdException w:name="Salutation" w:semiHidden="1" w:unhideWhenUsed="1"/>
     <w:lsdException w:name="Date" w:semiHidden="1" w:unhideWhenUsed="1"/>
     <w:lsdException w:name="Body Text First Indent" w:semiHidden="1" w:unhideWhenUsed="1"/>
@@ -950,8 +1381,8 @@
     <w:lsdException w:name="Block Text" w:semiHidden="1" w:unhideWhenUsed="1"/>
     <w:lsdException w:name="Hyperlink" w:semiHidden="1" w:unhideWhenUsed="1"/>
     <w:lsdException w:name="FollowedHyperlink" w:semiHidden="1" w:unhideWhenUsed="1"/>
-    <w:lsdException w:name="Strong" w:uiPriority="22" w:qFormat="1"/>
-    <w:lsdException w:name="Emphasis" w:uiPriority="20" w:qFormat="1"/>
+    <w:lsdException w:name="Strong" w:locked="1" w:uiPriority="0" w:qFormat="1"/>
+    <w:lsdException w:name="Emphasis" w:locked="1" w:uiPriority="0" w:qFormat="1"/>
     <w:lsdException w:name="Document Map" w:semiHidden="1" w:unhideWhenUsed="1"/>
     <w:lsdException w:name="Plain Text" w:semiHidden="1" w:unhideWhenUsed="1"/>
     <w:lsdException w:name="E-mail Signature" w:semiHidden="1" w:unhideWhenUsed="1"/>
@@ -1017,7 +1448,7 @@
     <w:lsdException w:name="Table Web 2" w:semiHidden="1" w:unhideWhenUsed="1"/>
     <w:lsdException w:name="Table Web 3" w:semiHidden="1" w:unhideWhenUsed="1"/>
     <w:lsdException w:name="Balloon Text" w:semiHidden="1" w:unhideWhenUsed="1"/>
-    <w:lsdException w:name="Table Grid" w:uiPriority="39"/>
+    <w:lsdException w:name="Table Grid" w:locked="1" w:uiPriority="0"/>
     <w:lsdException w:name="Table Theme" w:semiHidden="1" w:unhideWhenUsed="1"/>
     <w:lsdException w:name="Placeholder Text" w:semiHidden="1"/>
     <w:lsdException w:name="No Spacing" w:uiPriority="1" w:qFormat="1"/>
@@ -1238,13 +1669,20 @@
   <w:style w:type="paragraph" w:default="1" w:styleId="Standard">
     <w:name w:val="Normal"/>
     <w:qFormat/>
+    <w:rsid w:val="00DC2DDD"/>
+    <w:pPr>
+      <w:spacing w:after="160" w:line="259" w:lineRule="auto"/>
+    </w:pPr>
+    <w:rPr>
+      <w:lang w:val="de-AT" w:eastAsia="en-US"/>
+    </w:rPr>
   </w:style>
   <w:style w:type="paragraph" w:styleId="berschrift1">
     <w:name w:val="heading 1"/>
     <w:basedOn w:val="Standard"/>
     <w:next w:val="Standard"/>
     <w:link w:val="berschrift1Zchn"/>
-    <w:uiPriority w:val="9"/>
+    <w:uiPriority w:val="99"/>
     <w:qFormat/>
     <w:rsid w:val="00794152"/>
     <w:pPr>
@@ -1254,8 +1692,8 @@
       <w:outlineLvl w:val="0"/>
     </w:pPr>
     <w:rPr>
-      <w:rFonts w:asciiTheme="majorHAnsi" w:eastAsiaTheme="majorEastAsia" w:hAnsiTheme="majorHAnsi" w:cstheme="majorBidi"/>
-      <w:color w:val="2E74B5" w:themeColor="accent1" w:themeShade="BF"/>
+      <w:rFonts w:ascii="Calibri Light" w:eastAsia="Times New Roman" w:hAnsi="Calibri Light"/>
+      <w:color w:val="2E74B5"/>
       <w:sz w:val="32"/>
       <w:szCs w:val="32"/>
     </w:rPr>
@@ -1265,8 +1703,7 @@
     <w:basedOn w:val="Standard"/>
     <w:next w:val="Standard"/>
     <w:link w:val="berschrift2Zchn"/>
-    <w:uiPriority w:val="9"/>
-    <w:unhideWhenUsed/>
+    <w:uiPriority w:val="99"/>
     <w:qFormat/>
     <w:rsid w:val="00794152"/>
     <w:pPr>
@@ -1276,8 +1713,8 @@
       <w:outlineLvl w:val="1"/>
     </w:pPr>
     <w:rPr>
-      <w:rFonts w:asciiTheme="majorHAnsi" w:eastAsiaTheme="majorEastAsia" w:hAnsiTheme="majorHAnsi" w:cstheme="majorBidi"/>
-      <w:color w:val="2E74B5" w:themeColor="accent1" w:themeShade="BF"/>
+      <w:rFonts w:ascii="Calibri Light" w:eastAsia="Times New Roman" w:hAnsi="Calibri Light"/>
+      <w:color w:val="2E74B5"/>
       <w:sz w:val="26"/>
       <w:szCs w:val="26"/>
     </w:rPr>
@@ -1309,13 +1746,40 @@
     <w:semiHidden/>
     <w:unhideWhenUsed/>
   </w:style>
+  <w:style w:type="character" w:customStyle="1" w:styleId="berschrift1Zchn">
+    <w:name w:val="Überschrift 1 Zchn"/>
+    <w:basedOn w:val="Absatz-Standardschriftart"/>
+    <w:link w:val="berschrift1"/>
+    <w:uiPriority w:val="99"/>
+    <w:locked/>
+    <w:rsid w:val="00794152"/>
+    <w:rPr>
+      <w:rFonts w:ascii="Calibri Light" w:hAnsi="Calibri Light" w:cs="Times New Roman"/>
+      <w:color w:val="2E74B5"/>
+      <w:sz w:val="32"/>
+      <w:szCs w:val="32"/>
+    </w:rPr>
+  </w:style>
+  <w:style w:type="character" w:customStyle="1" w:styleId="berschrift2Zchn">
+    <w:name w:val="Überschrift 2 Zchn"/>
+    <w:basedOn w:val="Absatz-Standardschriftart"/>
+    <w:link w:val="berschrift2"/>
+    <w:uiPriority w:val="99"/>
+    <w:locked/>
+    <w:rsid w:val="00794152"/>
+    <w:rPr>
+      <w:rFonts w:ascii="Calibri Light" w:hAnsi="Calibri Light" w:cs="Times New Roman"/>
+      <w:color w:val="2E74B5"/>
+      <w:sz w:val="26"/>
+      <w:szCs w:val="26"/>
+    </w:rPr>
+  </w:style>
   <w:style w:type="paragraph" w:styleId="HTMLVorformatiert">
     <w:name w:val="HTML Preformatted"/>
     <w:basedOn w:val="Standard"/>
     <w:link w:val="HTMLVorformatiertZchn"/>
     <w:uiPriority w:val="99"/>
     <w:semiHidden/>
-    <w:unhideWhenUsed/>
     <w:rsid w:val="00794152"/>
     <w:pPr>
       <w:tabs>
@@ -1351,38 +1815,13 @@
     <w:link w:val="HTMLVorformatiert"/>
     <w:uiPriority w:val="99"/>
     <w:semiHidden/>
+    <w:locked/>
     <w:rsid w:val="00794152"/>
     <w:rPr>
-      <w:rFonts w:ascii="Courier New" w:eastAsia="Times New Roman" w:hAnsi="Courier New" w:cs="Courier New"/>
+      <w:rFonts w:ascii="Courier New" w:hAnsi="Courier New" w:cs="Courier New"/>
       <w:sz w:val="20"/>
       <w:szCs w:val="20"/>
       <w:lang w:eastAsia="de-AT"/>
-    </w:rPr>
-  </w:style>
-  <w:style w:type="character" w:customStyle="1" w:styleId="berschrift1Zchn">
-    <w:name w:val="Überschrift 1 Zchn"/>
-    <w:basedOn w:val="Absatz-Standardschriftart"/>
-    <w:link w:val="berschrift1"/>
-    <w:uiPriority w:val="9"/>
-    <w:rsid w:val="00794152"/>
-    <w:rPr>
-      <w:rFonts w:asciiTheme="majorHAnsi" w:eastAsiaTheme="majorEastAsia" w:hAnsiTheme="majorHAnsi" w:cstheme="majorBidi"/>
-      <w:color w:val="2E74B5" w:themeColor="accent1" w:themeShade="BF"/>
-      <w:sz w:val="32"/>
-      <w:szCs w:val="32"/>
-    </w:rPr>
-  </w:style>
-  <w:style w:type="character" w:customStyle="1" w:styleId="berschrift2Zchn">
-    <w:name w:val="Überschrift 2 Zchn"/>
-    <w:basedOn w:val="Absatz-Standardschriftart"/>
-    <w:link w:val="berschrift2"/>
-    <w:uiPriority w:val="9"/>
-    <w:rsid w:val="00794152"/>
-    <w:rPr>
-      <w:rFonts w:asciiTheme="majorHAnsi" w:eastAsiaTheme="majorEastAsia" w:hAnsiTheme="majorHAnsi" w:cstheme="majorBidi"/>
-      <w:color w:val="2E74B5" w:themeColor="accent1" w:themeShade="BF"/>
-      <w:sz w:val="26"/>
-      <w:szCs w:val="26"/>
     </w:rPr>
   </w:style>
   <w:style w:type="paragraph" w:styleId="Titel">
@@ -1390,7 +1829,7 @@
     <w:basedOn w:val="Standard"/>
     <w:next w:val="Standard"/>
     <w:link w:val="TitelZchn"/>
-    <w:uiPriority w:val="10"/>
+    <w:uiPriority w:val="99"/>
     <w:qFormat/>
     <w:rsid w:val="00794152"/>
     <w:pPr>
@@ -1398,7 +1837,7 @@
       <w:contextualSpacing/>
     </w:pPr>
     <w:rPr>
-      <w:rFonts w:asciiTheme="majorHAnsi" w:eastAsiaTheme="majorEastAsia" w:hAnsiTheme="majorHAnsi" w:cstheme="majorBidi"/>
+      <w:rFonts w:ascii="Calibri Light" w:eastAsia="Times New Roman" w:hAnsi="Calibri Light"/>
       <w:spacing w:val="-10"/>
       <w:kern w:val="28"/>
       <w:sz w:val="56"/>
@@ -1409,10 +1848,11 @@
     <w:name w:val="Titel Zchn"/>
     <w:basedOn w:val="Absatz-Standardschriftart"/>
     <w:link w:val="Titel"/>
-    <w:uiPriority w:val="10"/>
+    <w:uiPriority w:val="99"/>
+    <w:locked/>
     <w:rsid w:val="00794152"/>
     <w:rPr>
-      <w:rFonts w:asciiTheme="majorHAnsi" w:eastAsiaTheme="majorEastAsia" w:hAnsiTheme="majorHAnsi" w:cstheme="majorBidi"/>
+      <w:rFonts w:ascii="Calibri Light" w:hAnsi="Calibri Light" w:cs="Times New Roman"/>
       <w:spacing w:val="-10"/>
       <w:kern w:val="28"/>
       <w:sz w:val="56"/>
@@ -1423,9 +1863,9 @@
 </file>
 
 <file path=word/theme/theme1.xml><?xml version="1.0" encoding="utf-8"?>
-<a:theme xmlns:a="http://schemas.openxmlformats.org/drawingml/2006/main" name="Larissa">
+<a:theme xmlns:a="http://schemas.openxmlformats.org/drawingml/2006/main" name="Office Theme">
   <a:themeElements>
-    <a:clrScheme name="Larissa">
+    <a:clrScheme name="Office">
       <a:dk1>
         <a:sysClr val="windowText" lastClr="000000"/>
       </a:dk1>
@@ -1433,39 +1873,39 @@
         <a:sysClr val="window" lastClr="FFFFFF"/>
       </a:lt1>
       <a:dk2>
-        <a:srgbClr val="44546A"/>
+        <a:srgbClr val="1F497D"/>
       </a:dk2>
       <a:lt2>
-        <a:srgbClr val="E7E6E6"/>
+        <a:srgbClr val="EEECE1"/>
       </a:lt2>
       <a:accent1>
-        <a:srgbClr val="5B9BD5"/>
+        <a:srgbClr val="4F81BD"/>
       </a:accent1>
       <a:accent2>
-        <a:srgbClr val="ED7D31"/>
+        <a:srgbClr val="C0504D"/>
       </a:accent2>
       <a:accent3>
-        <a:srgbClr val="A5A5A5"/>
+        <a:srgbClr val="9BBB59"/>
       </a:accent3>
       <a:accent4>
-        <a:srgbClr val="FFC000"/>
+        <a:srgbClr val="8064A2"/>
       </a:accent4>
       <a:accent5>
-        <a:srgbClr val="4472C4"/>
+        <a:srgbClr val="4BACC6"/>
       </a:accent5>
       <a:accent6>
-        <a:srgbClr val="70AD47"/>
+        <a:srgbClr val="F79646"/>
       </a:accent6>
       <a:hlink>
-        <a:srgbClr val="0563C1"/>
+        <a:srgbClr val="0000FF"/>
       </a:hlink>
       <a:folHlink>
-        <a:srgbClr val="954F72"/>
+        <a:srgbClr val="800080"/>
       </a:folHlink>
     </a:clrScheme>
-    <a:fontScheme name="Larissa">
+    <a:fontScheme name="Office">
       <a:majorFont>
-        <a:latin typeface="Calibri Light" panose="020F0302020204030204"/>
+        <a:latin typeface="Cambria"/>
         <a:ea typeface=""/>
         <a:cs typeface=""/>
         <a:font script="Jpan" typeface="ＭＳ ゴシック"/>
@@ -1497,10 +1937,9 @@
         <a:font script="Mong" typeface="Mongolian Baiti"/>
         <a:font script="Viet" typeface="Times New Roman"/>
         <a:font script="Uigh" typeface="Microsoft Uighur"/>
-        <a:font script="Geor" typeface="Sylfaen"/>
       </a:majorFont>
       <a:minorFont>
-        <a:latin typeface="Calibri" panose="020F0502020204030204"/>
+        <a:latin typeface="Calibri"/>
         <a:ea typeface=""/>
         <a:cs typeface=""/>
         <a:font script="Jpan" typeface="ＭＳ 明朝"/>
@@ -1532,10 +1971,9 @@
         <a:font script="Mong" typeface="Mongolian Baiti"/>
         <a:font script="Viet" typeface="Arial"/>
         <a:font script="Uigh" typeface="Microsoft Uighur"/>
-        <a:font script="Geor" typeface="Sylfaen"/>
       </a:minorFont>
     </a:fontScheme>
-    <a:fmtScheme name="Larissa">
+    <a:fmtScheme name="Office">
       <a:fillStyleLst>
         <a:solidFill>
           <a:schemeClr val="phClr"/>
@@ -1544,141 +1982,165 @@
           <a:gsLst>
             <a:gs pos="0">
               <a:schemeClr val="phClr">
-                <a:lumMod val="110000"/>
-                <a:satMod val="105000"/>
-                <a:tint val="67000"/>
+                <a:tint val="50000"/>
+                <a:satMod val="300000"/>
               </a:schemeClr>
             </a:gs>
-            <a:gs pos="50000">
+            <a:gs pos="35000">
               <a:schemeClr val="phClr">
-                <a:lumMod val="105000"/>
-                <a:satMod val="103000"/>
-                <a:tint val="73000"/>
+                <a:tint val="37000"/>
+                <a:satMod val="300000"/>
               </a:schemeClr>
             </a:gs>
             <a:gs pos="100000">
               <a:schemeClr val="phClr">
-                <a:lumMod val="105000"/>
-                <a:satMod val="109000"/>
-                <a:tint val="81000"/>
+                <a:tint val="15000"/>
+                <a:satMod val="350000"/>
               </a:schemeClr>
             </a:gs>
           </a:gsLst>
-          <a:lin ang="5400000" scaled="0"/>
+          <a:lin ang="16200000" scaled="1"/>
         </a:gradFill>
         <a:gradFill rotWithShape="1">
           <a:gsLst>
             <a:gs pos="0">
               <a:schemeClr val="phClr">
-                <a:satMod val="103000"/>
-                <a:lumMod val="102000"/>
-                <a:tint val="94000"/>
+                <a:shade val="51000"/>
+                <a:satMod val="130000"/>
               </a:schemeClr>
             </a:gs>
-            <a:gs pos="50000">
+            <a:gs pos="80000">
               <a:schemeClr val="phClr">
-                <a:satMod val="110000"/>
-                <a:lumMod val="100000"/>
-                <a:shade val="100000"/>
+                <a:shade val="93000"/>
+                <a:satMod val="130000"/>
               </a:schemeClr>
             </a:gs>
             <a:gs pos="100000">
               <a:schemeClr val="phClr">
-                <a:lumMod val="99000"/>
-                <a:satMod val="120000"/>
-                <a:shade val="78000"/>
+                <a:shade val="94000"/>
+                <a:satMod val="135000"/>
               </a:schemeClr>
             </a:gs>
           </a:gsLst>
-          <a:lin ang="5400000" scaled="0"/>
+          <a:lin ang="16200000" scaled="0"/>
         </a:gradFill>
       </a:fillStyleLst>
       <a:lnStyleLst>
-        <a:ln w="6350" cap="flat" cmpd="sng" algn="ctr">
+        <a:ln w="9525" cap="flat" cmpd="sng" algn="ctr">
+          <a:solidFill>
+            <a:schemeClr val="phClr">
+              <a:shade val="95000"/>
+              <a:satMod val="105000"/>
+            </a:schemeClr>
+          </a:solidFill>
+          <a:prstDash val="solid"/>
+        </a:ln>
+        <a:ln w="25400" cap="flat" cmpd="sng" algn="ctr">
           <a:solidFill>
             <a:schemeClr val="phClr"/>
           </a:solidFill>
           <a:prstDash val="solid"/>
-          <a:miter lim="800000"/>
         </a:ln>
-        <a:ln w="12700" cap="flat" cmpd="sng" algn="ctr">
+        <a:ln w="38100" cap="flat" cmpd="sng" algn="ctr">
           <a:solidFill>
             <a:schemeClr val="phClr"/>
           </a:solidFill>
           <a:prstDash val="solid"/>
-          <a:miter lim="800000"/>
-        </a:ln>
-        <a:ln w="19050" cap="flat" cmpd="sng" algn="ctr">
-          <a:solidFill>
-            <a:schemeClr val="phClr"/>
-          </a:solidFill>
-          <a:prstDash val="solid"/>
-          <a:miter lim="800000"/>
         </a:ln>
       </a:lnStyleLst>
       <a:effectStyleLst>
         <a:effectStyle>
-          <a:effectLst/>
-        </a:effectStyle>
-        <a:effectStyle>
-          <a:effectLst/>
+          <a:effectLst>
+            <a:outerShdw blurRad="40000" dist="20000" dir="5400000" rotWithShape="0">
+              <a:srgbClr val="000000">
+                <a:alpha val="38000"/>
+              </a:srgbClr>
+            </a:outerShdw>
+          </a:effectLst>
         </a:effectStyle>
         <a:effectStyle>
           <a:effectLst>
-            <a:outerShdw blurRad="57150" dist="19050" dir="5400000" algn="ctr" rotWithShape="0">
+            <a:outerShdw blurRad="40000" dist="23000" dir="5400000" rotWithShape="0">
               <a:srgbClr val="000000">
-                <a:alpha val="63000"/>
+                <a:alpha val="35000"/>
               </a:srgbClr>
             </a:outerShdw>
           </a:effectLst>
+        </a:effectStyle>
+        <a:effectStyle>
+          <a:effectLst>
+            <a:outerShdw blurRad="40000" dist="23000" dir="5400000" rotWithShape="0">
+              <a:srgbClr val="000000">
+                <a:alpha val="35000"/>
+              </a:srgbClr>
+            </a:outerShdw>
+          </a:effectLst>
+          <a:scene3d>
+            <a:camera prst="orthographicFront">
+              <a:rot lat="0" lon="0" rev="0"/>
+            </a:camera>
+            <a:lightRig rig="threePt" dir="t">
+              <a:rot lat="0" lon="0" rev="1200000"/>
+            </a:lightRig>
+          </a:scene3d>
+          <a:sp3d>
+            <a:bevelT w="63500" h="25400"/>
+          </a:sp3d>
         </a:effectStyle>
       </a:effectStyleLst>
       <a:bgFillStyleLst>
         <a:solidFill>
           <a:schemeClr val="phClr"/>
         </a:solidFill>
-        <a:solidFill>
-          <a:schemeClr val="phClr">
-            <a:tint val="95000"/>
-            <a:satMod val="170000"/>
-          </a:schemeClr>
-        </a:solidFill>
         <a:gradFill rotWithShape="1">
           <a:gsLst>
             <a:gs pos="0">
               <a:schemeClr val="phClr">
-                <a:tint val="93000"/>
-                <a:satMod val="150000"/>
-                <a:shade val="98000"/>
-                <a:lumMod val="102000"/>
+                <a:tint val="40000"/>
+                <a:satMod val="350000"/>
               </a:schemeClr>
             </a:gs>
-            <a:gs pos="50000">
+            <a:gs pos="40000">
               <a:schemeClr val="phClr">
-                <a:tint val="98000"/>
-                <a:satMod val="130000"/>
-                <a:shade val="90000"/>
-                <a:lumMod val="103000"/>
+                <a:tint val="45000"/>
+                <a:shade val="99000"/>
+                <a:satMod val="350000"/>
               </a:schemeClr>
             </a:gs>
             <a:gs pos="100000">
               <a:schemeClr val="phClr">
-                <a:shade val="63000"/>
-                <a:satMod val="120000"/>
+                <a:shade val="20000"/>
+                <a:satMod val="255000"/>
               </a:schemeClr>
             </a:gs>
           </a:gsLst>
-          <a:lin ang="5400000" scaled="0"/>
+          <a:path path="circle">
+            <a:fillToRect l="50000" t="-80000" r="50000" b="180000"/>
+          </a:path>
+        </a:gradFill>
+        <a:gradFill rotWithShape="1">
+          <a:gsLst>
+            <a:gs pos="0">
+              <a:schemeClr val="phClr">
+                <a:tint val="80000"/>
+                <a:satMod val="300000"/>
+              </a:schemeClr>
+            </a:gs>
+            <a:gs pos="100000">
+              <a:schemeClr val="phClr">
+                <a:shade val="30000"/>
+                <a:satMod val="200000"/>
+              </a:schemeClr>
+            </a:gs>
+          </a:gsLst>
+          <a:path path="circle">
+            <a:fillToRect l="50000" t="50000" r="50000" b="50000"/>
+          </a:path>
         </a:gradFill>
       </a:bgFillStyleLst>
     </a:fmtScheme>
   </a:themeElements>
   <a:objectDefaults/>
   <a:extraClrSchemeLst/>
-  <a:extLst>
-    <a:ext uri="{05A4C25C-085E-4340-85A3-A5531E510DB2}">
-      <thm15:themeFamily xmlns:thm15="http://schemas.microsoft.com/office/thememl/2012/main" name="Office Theme" id="{62F939B6-93AF-4DB8-9C6B-D6C7DFDC589F}" vid="{4A3C46E8-61CC-4603-A589-7422A47A8E4A}"/>
-    </a:ext>
-  </a:extLst>
 </a:theme>
 </file>
</xml_diff>